<commit_message>
modifiche al file di marina
</commit_message>
<xml_diff>
--- a/workspace/Progetto SD, Documentazione/Implementazione marina.docx
+++ b/workspace/Progetto SD, Documentazione/Implementazione marina.docx
@@ -81,7 +81,33 @@
         <w:rPr>
           <w:lang w:val="it-IT"/>
         </w:rPr>
-        <w:t>. Scrivere come viene scritto il file di configurazione e il file di log con docking.</w:t>
+        <w:t>. Scrivere come viene scritto il file di confi</w:t>
+      </w:r>
+      <w:r>
+        <w:rPr>
+          <w:lang w:val="it-IT"/>
+        </w:rPr>
+        <w:t xml:space="preserve">gurazione e il file di log con </w:t>
+      </w:r>
+      <w:proofErr w:type="spellStart"/>
+      <w:r>
+        <w:rPr>
+          <w:lang w:val="it-IT"/>
+        </w:rPr>
+        <w:t>l</w:t>
+      </w:r>
+      <w:r>
+        <w:rPr>
+          <w:lang w:val="it-IT"/>
+        </w:rPr>
+        <w:t>ocking</w:t>
+      </w:r>
+      <w:proofErr w:type="spellEnd"/>
+      <w:r>
+        <w:rPr>
+          <w:lang w:val="it-IT"/>
+        </w:rPr>
+        <w:t>.</w:t>
       </w:r>
     </w:p>
     <w:p>
@@ -221,7 +247,19 @@
         <w:rPr>
           <w:lang w:val="it-IT"/>
         </w:rPr>
-        <w:t>Una volta finita l’operazione l’utente attraverso il comando scritto “</w:t>
+        <w:t xml:space="preserve">Una volta finita l’operazione l’utente attraverso </w:t>
+      </w:r>
+      <w:r>
+        <w:rPr>
+          <w:lang w:val="it-IT"/>
+        </w:rPr>
+        <w:t>la digitazione del comando</w:t>
+      </w:r>
+      <w:r>
+        <w:rPr>
+          <w:lang w:val="it-IT"/>
+        </w:rPr>
+        <w:t xml:space="preserve"> “</w:t>
       </w:r>
       <w:proofErr w:type="spellStart"/>
       <w:r>
@@ -235,53 +273,183 @@
         <w:rPr>
           <w:lang w:val="it-IT"/>
         </w:rPr>
-        <w:t>” ordina alla macchina di salvare il contenuto. A questo punto la macchina remota si occuperà di effettuare le modifiche e invierà un messaggio di conferma all’utente, preparandosi poi a ricevere una nuova richiesta di operazione da effettuare. Se. Invece, l’utente decidesse di annullare le modifiche scritte, esse verranno eliminate senza lasciare traccia sui file contenuti nel file system. Anche in questo caso la macchina confermerà di aver annullato l’operazione intrapresa e sarà pronta per una nuova operazione.</w:t>
-      </w:r>
-    </w:p>
-    <w:p>
-      <w:pPr>
-        <w:rPr>
-          <w:lang w:val="it-IT"/>
-        </w:rPr>
-      </w:pPr>
-      <w:r>
-        <w:rPr>
-          <w:lang w:val="it-IT"/>
-        </w:rPr>
-        <w:t xml:space="preserve">Per poter richiamare questa funzionalità l’utente deve semplicemente inviare una richiesta  di operazione “scrivi file”, digitandola a console, il client , riconosciuta l’operazione che si intende effettuare, si occupa di chiedere anche il nome del file che si vuole modificare o scrivere, dopodiché sottomette queste informazioni e invia i dati necessari attraverso il pacchetto applicativo, definito </w:t>
+        <w:t>”</w:t>
+      </w:r>
+      <w:r>
+        <w:rPr>
+          <w:lang w:val="it-IT"/>
+        </w:rPr>
+        <w:t xml:space="preserve"> sul terminale</w:t>
+      </w:r>
+      <w:r>
+        <w:rPr>
+          <w:lang w:val="it-IT"/>
+        </w:rPr>
+        <w:t xml:space="preserve"> ordina alla macchina di salvare il contenuto. A questo punto la macchina remota si occuperà di effettuare le modifiche e invierà un messaggio di conferma all’utente, preparandosi poi a ricevere una nuova richiesta di operazione da effettuare. Se. Invece, l’utente decidesse di annullare le modifiche scritte, esse verranno eliminate senza lasciare traccia sui file contenuti nel file system. Anche in questo caso la macchina confermerà di aver annullato l’operazione intrapresa e sarà pronta per una nuova operazione.</w:t>
+      </w:r>
+    </w:p>
+    <w:p>
+      <w:pPr>
+        <w:rPr>
+          <w:lang w:val="it-IT"/>
+        </w:rPr>
+      </w:pPr>
+      <w:r>
+        <w:rPr>
+          <w:lang w:val="it-IT"/>
+        </w:rPr>
+        <w:t>Per poter richiamare questa funzionalità l’utente deve semplicemente inviare una richiesta  di operazione “scri</w:t>
+      </w:r>
+      <w:r>
+        <w:rPr>
+          <w:lang w:val="it-IT"/>
+        </w:rPr>
+        <w:t>vi file”, digitandola a console. Il client</w:t>
+      </w:r>
+      <w:r>
+        <w:rPr>
+          <w:lang w:val="it-IT"/>
+        </w:rPr>
+        <w:t xml:space="preserve">, riconosciuta l’operazione che si intende effettuare, si occupa di chiedere anche il nome del file che si vuole modificare o scrivere, dopodiché </w:t>
       </w:r>
       <w:r>
         <w:rPr>
           <w:lang w:val="it-IT"/>
         </w:rPr>
         <w:lastRenderedPageBreak/>
-        <w:t>precedentemente, rispettivamente nei campi dati di Tipo operazione inserendo “scrivi file” e nel campo Nome File viene inserito il nome digitato dall’utente comprensivo di estensione.</w:t>
-      </w:r>
-    </w:p>
-    <w:p>
-      <w:pPr>
-        <w:rPr>
-          <w:lang w:val="it-IT"/>
-        </w:rPr>
-      </w:pPr>
-      <w:r>
-        <w:rPr>
-          <w:lang w:val="it-IT"/>
-        </w:rPr>
-        <w:t>In questo modo il server dispone delle informazioni necessarie per poter richiamare la funzione associata. In primo luogo viene creato un file temporaneo che conterrà le aggiunte apportate dall'utente e viene ricercato il file selezionato dall'utente o creato a seconda delle condizioni sopra descritte. Una volta preparati gli elementi necessari alla memorizzazione delle modifiche, viene creato un ID casuale che permette di identificare lo scambio di messaggi durante le varie fasi.</w:t>
-      </w:r>
-    </w:p>
-    <w:p>
-      <w:pPr>
-        <w:rPr>
-          <w:lang w:val="it-IT"/>
-        </w:rPr>
-      </w:pPr>
-      <w:r>
-        <w:rPr>
-          <w:lang w:val="it-IT"/>
-        </w:rPr>
-        <w:t>Il server invia all’utente il messaggio di notifica che è pronto a ricevere, attraverso il pacchetto applicativo. Il client e il server si scambiano questi pacchetti contenenti nel campo messaggi le modifiche che si vogliono effettuare. Il pacchetto viene inizializzato con i dati relativi all’ID di transazione, al tipo di operazione e ai messaggi inviati.</w:t>
+        <w:t>sottomette queste informazioni e invia i dati necessari attraverso il pacchetto applicativo, definito precedentem</w:t>
+      </w:r>
+      <w:r>
+        <w:rPr>
+          <w:lang w:val="it-IT"/>
+        </w:rPr>
+        <w:t xml:space="preserve">ente, rispettivamente nei campi </w:t>
+      </w:r>
+      <w:r>
+        <w:rPr>
+          <w:lang w:val="it-IT"/>
+        </w:rPr>
+        <w:t xml:space="preserve">di </w:t>
+      </w:r>
+      <w:r>
+        <w:rPr>
+          <w:i/>
+          <w:lang w:val="it-IT"/>
+        </w:rPr>
+        <w:t>Tipo operazione</w:t>
+      </w:r>
+      <w:r>
+        <w:rPr>
+          <w:lang w:val="it-IT"/>
+        </w:rPr>
+        <w:t xml:space="preserve"> inserendo “scrivi file” e nel campo </w:t>
+      </w:r>
+      <w:r>
+        <w:rPr>
+          <w:i/>
+          <w:lang w:val="it-IT"/>
+        </w:rPr>
+        <w:t>Nome File</w:t>
+      </w:r>
+      <w:r>
+        <w:rPr>
+          <w:lang w:val="it-IT"/>
+        </w:rPr>
+        <w:t xml:space="preserve"> viene inserito il nome digitato dall’utente comprensivo di </w:t>
+      </w:r>
+      <w:commentRangeStart w:id="0"/>
+      <w:r>
+        <w:rPr>
+          <w:lang w:val="it-IT"/>
+        </w:rPr>
+        <w:t>estensione</w:t>
+      </w:r>
+      <w:commentRangeEnd w:id="0"/>
+      <w:r>
+        <w:rPr>
+          <w:rStyle w:val="Rimandocommento"/>
+        </w:rPr>
+        <w:commentReference w:id="0"/>
+      </w:r>
+      <w:r>
+        <w:rPr>
+          <w:lang w:val="it-IT"/>
+        </w:rPr>
+        <w:t>.</w:t>
+      </w:r>
+    </w:p>
+    <w:p>
+      <w:pPr>
+        <w:rPr>
+          <w:lang w:val="it-IT"/>
+        </w:rPr>
+      </w:pPr>
+      <w:r>
+        <w:rPr>
+          <w:lang w:val="it-IT"/>
+        </w:rPr>
+        <w:t>In questo modo il server dispone delle informazioni necessarie per poter richiamare la funzione associata</w:t>
+      </w:r>
+      <w:r>
+        <w:rPr>
+          <w:lang w:val="it-IT"/>
+        </w:rPr>
+        <w:t xml:space="preserve">, </w:t>
+      </w:r>
+      <w:proofErr w:type="spellStart"/>
+      <w:r>
+        <w:rPr>
+          <w:i/>
+          <w:lang w:val="it-IT"/>
+        </w:rPr>
+        <w:t>richiestaScritturaFile</w:t>
+      </w:r>
+      <w:proofErr w:type="spellEnd"/>
+      <w:r>
+        <w:rPr>
+          <w:i/>
+          <w:lang w:val="it-IT"/>
+        </w:rPr>
+        <w:t>()</w:t>
+      </w:r>
+      <w:r>
+        <w:rPr>
+          <w:lang w:val="it-IT"/>
+        </w:rPr>
+        <w:t>. In primo luogo viene creato un file temporaneo che conterrà le aggiunte apportate dall'utente e viene ricercato il file selezionato o creato a seconda delle condizioni sopra descritte. Una volta preparati gli elementi necessari alla memorizzazione delle modifiche, viene creato un ID casuale che permette di identificare lo scambio di messaggi durante le varie fasi.</w:t>
+      </w:r>
+    </w:p>
+    <w:p>
+      <w:pPr>
+        <w:rPr>
+          <w:lang w:val="it-IT"/>
+        </w:rPr>
+      </w:pPr>
+      <w:r>
+        <w:rPr>
+          <w:lang w:val="it-IT"/>
+        </w:rPr>
+        <w:t xml:space="preserve">Il server invia all’utente il messaggio di notifica che è pronto a ricevere, attraverso il pacchetto applicativo. Il client e il server si </w:t>
+      </w:r>
+      <w:commentRangeStart w:id="1"/>
+      <w:r>
+        <w:rPr>
+          <w:lang w:val="it-IT"/>
+        </w:rPr>
+        <w:t xml:space="preserve">scambiano </w:t>
+      </w:r>
+      <w:commentRangeEnd w:id="1"/>
+      <w:r>
+        <w:rPr>
+          <w:rStyle w:val="Rimandocommento"/>
+        </w:rPr>
+        <w:commentReference w:id="1"/>
+      </w:r>
+      <w:r>
+        <w:rPr>
+          <w:lang w:val="it-IT"/>
+        </w:rPr>
+        <w:t>questi pacchetti contenenti nel campo messaggi le modifiche che si vogliono effettuare. Il pacchetto viene inizializzato con i dati relativi all’ID di transazione, al tipo di operazione e ai messaggi inviati.</w:t>
       </w:r>
     </w:p>
     <w:p>
@@ -299,6 +467,7 @@
       <w:proofErr w:type="spellStart"/>
       <w:r>
         <w:rPr>
+          <w:i/>
           <w:lang w:val="it-IT"/>
         </w:rPr>
         <w:t>commit</w:t>
@@ -313,6 +482,7 @@
       <w:proofErr w:type="spellStart"/>
       <w:r>
         <w:rPr>
+          <w:i/>
           <w:lang w:val="it-IT"/>
         </w:rPr>
         <w:t>abort</w:t>
@@ -324,46 +494,74 @@
         </w:rPr>
         <w:t>".</w:t>
       </w:r>
-    </w:p>
-    <w:p>
-      <w:pPr>
-        <w:rPr>
-          <w:lang w:val="it-IT"/>
-        </w:rPr>
-      </w:pPr>
-    </w:p>
-    <w:p>
-      <w:pPr>
-        <w:rPr>
-          <w:lang w:val="it-IT"/>
-        </w:rPr>
-      </w:pPr>
-      <w:proofErr w:type="spellStart"/>
-      <w:r>
-        <w:rPr>
-          <w:lang w:val="it-IT"/>
-        </w:rPr>
-        <w:t>*Nel</w:t>
-      </w:r>
-      <w:proofErr w:type="spellEnd"/>
-      <w:r>
-        <w:rPr>
-          <w:lang w:val="it-IT"/>
-        </w:rPr>
-        <w:t xml:space="preserve"> primo caso la macchina riceve il comando per rendere effettive le modifiche, prima che ciò avvenga però è necessario che il file in uso non sia in conflitto con altre macchine (ossia nessuno voglia modificare lo stesso file). Per questo motivo viene inviata una richiesta di permesso in scrittura del file a tutte le altre macchine presenti nel sistema. </w:t>
-      </w:r>
-    </w:p>
-    <w:p>
-      <w:pPr>
-        <w:rPr>
-          <w:lang w:val="it-IT"/>
-        </w:rPr>
-      </w:pPr>
-      <w:r>
-        <w:rPr>
-          <w:lang w:val="it-IT"/>
-        </w:rPr>
-        <w:t xml:space="preserve">Ogni server gestisce una lista di file che sono in uso dalla macchina, ogni processo in funzionamento utilizza un meccanismo di comunicazione tra processi ad area di memoria condivisa dove vengono inseriti i nomi dei file. Dopo aver inizializzato questo </w:t>
+      <w:r>
+        <w:rPr>
+          <w:lang w:val="it-IT"/>
+        </w:rPr>
+        <w:br/>
+      </w:r>
+      <w:r>
+        <w:rPr>
+          <w:lang w:val="it-IT"/>
+        </w:rPr>
+        <w:t xml:space="preserve">Nel primo caso la macchina </w:t>
+      </w:r>
+      <w:r>
+        <w:rPr>
+          <w:lang w:val="it-IT"/>
+        </w:rPr>
+        <w:t>deve</w:t>
+      </w:r>
+      <w:r>
+        <w:rPr>
+          <w:lang w:val="it-IT"/>
+        </w:rPr>
+        <w:t xml:space="preserve"> rendere effettive le modifiche, prima che ciò avvenga però è necessario che il file in uso non sia in conflitto con altre macchine (ossia nessuno voglia modificare lo stesso file). Per questo motivo viene inviata una richiesta di permesso in scrittura del file a tutte le altre macchine presenti nel sistema. </w:t>
+      </w:r>
+    </w:p>
+    <w:p>
+      <w:pPr>
+        <w:rPr>
+          <w:lang w:val="it-IT"/>
+        </w:rPr>
+      </w:pPr>
+      <w:r>
+        <w:rPr>
+          <w:lang w:val="it-IT"/>
+        </w:rPr>
+        <w:t xml:space="preserve">Ogni server gestisce una lista di file che sono in uso dalla </w:t>
+      </w:r>
+      <w:commentRangeStart w:id="2"/>
+      <w:r>
+        <w:rPr>
+          <w:lang w:val="it-IT"/>
+        </w:rPr>
+        <w:t>macchina</w:t>
+      </w:r>
+      <w:commentRangeEnd w:id="2"/>
+      <w:r>
+        <w:rPr>
+          <w:rStyle w:val="Rimandocommento"/>
+        </w:rPr>
+        <w:commentReference w:id="2"/>
+      </w:r>
+      <w:r>
+        <w:rPr>
+          <w:lang w:val="it-IT"/>
+        </w:rPr>
+        <w:t xml:space="preserve">, ogni processo in </w:t>
+      </w:r>
+      <w:r>
+        <w:rPr>
+          <w:lang w:val="it-IT"/>
+        </w:rPr>
+        <w:t>esecuzione</w:t>
+      </w:r>
+      <w:r>
+        <w:rPr>
+          <w:lang w:val="it-IT"/>
+        </w:rPr>
+        <w:t xml:space="preserve"> utilizza un meccanismo di comunicazione tra processi ad area di memoria condivisa dove vengono inseriti i nomi dei file. Dopo aver inizializzato questo </w:t>
       </w:r>
       <w:proofErr w:type="spellStart"/>
       <w:r>
@@ -404,21 +602,59 @@
         <w:rPr>
           <w:lang w:val="it-IT"/>
         </w:rPr>
-        <w:t>Una volta inviata la richiesta di scrittura il server non deve far altro che aspettare l'esito da parte delle altre macchine, che consiste in un ok. Anche in questo caso si è ricorso ad uno dei meccanismi di comunicazione interprocessi (da controllare). in questo modo si comunica con gli altri processi sulla stessa macchina per avere l'ok a procedere.</w:t>
-      </w:r>
-    </w:p>
-    <w:p>
-      <w:pPr>
-        <w:rPr>
-          <w:lang w:val="it-IT"/>
-        </w:rPr>
-      </w:pPr>
+        <w:t xml:space="preserve">Una volta inviata la richiesta di scrittura il server non deve far altro che aspettare </w:t>
+      </w:r>
+      <w:r>
+        <w:rPr>
+          <w:lang w:val="it-IT"/>
+        </w:rPr>
+        <w:t>la conferma</w:t>
+      </w:r>
+      <w:r>
+        <w:rPr>
+          <w:lang w:val="it-IT"/>
+        </w:rPr>
+        <w:t xml:space="preserve"> da parte delle altre macchine. Anche in questo caso si è ricorso ad uno dei meccanismi di comunicazione </w:t>
+      </w:r>
+      <w:commentRangeStart w:id="3"/>
+      <w:r>
+        <w:rPr>
+          <w:lang w:val="it-IT"/>
+        </w:rPr>
+        <w:t>interprocessi</w:t>
+      </w:r>
+      <w:commentRangeEnd w:id="3"/>
+      <w:r>
+        <w:rPr>
+          <w:rStyle w:val="Rimandocommento"/>
+        </w:rPr>
+        <w:commentReference w:id="3"/>
+      </w:r>
+      <w:r>
+        <w:rPr>
+          <w:lang w:val="it-IT"/>
+        </w:rPr>
+        <w:t>. in questo modo si comunica con gli altri processi sulla stessa macchina per avere l'ok a procedere.</w:t>
+      </w:r>
+    </w:p>
+    <w:p>
+      <w:pPr>
+        <w:rPr>
+          <w:lang w:val="it-IT"/>
+        </w:rPr>
+      </w:pPr>
+      <w:r>
+        <w:rPr>
+          <w:lang w:val="it-IT"/>
+        </w:rPr>
+        <w:t xml:space="preserve">Nel caso in cui il server che riceve la richiesta non stia lavorando sullo stesso file invia un messaggio di ok al richiedente, altrimenti vengono innescati degli algoritmi che permettano la scrittura in maniera </w:t>
+      </w:r>
       <w:r>
         <w:rPr>
           <w:lang w:val="it-IT"/>
         </w:rPr>
         <w:lastRenderedPageBreak/>
-        <w:t xml:space="preserve">Nel caso in cui il server che riceve la richiesta non stia lavorando sullo stesso file invia un messaggio di ok al richiedente, altrimenti vengono innescati degli algoritmi che permettano la scrittura in maniera ordinata del file in base all’algoritmo di </w:t>
+        <w:t xml:space="preserve">ordinata del file in base all’algoritmo di </w:t>
       </w:r>
       <w:proofErr w:type="spellStart"/>
       <w:r>
@@ -453,7 +689,49 @@
         <w:rPr>
           <w:lang w:val="it-IT"/>
         </w:rPr>
-        <w:t xml:space="preserve"> quindi permette di dare l’ok al server che vuole sottomettere determinate modifiche, una volta che ciò avviene il file temporaneo viene reso permanente e cancellata la vecchia versione, dopodiché il file viene inviato a tutte le altre macchine nella versione aggiornata, in modo da non avere incoerenze nel file system. </w:t>
+        <w:t>,</w:t>
+      </w:r>
+      <w:r>
+        <w:rPr>
+          <w:lang w:val="it-IT"/>
+        </w:rPr>
+        <w:t xml:space="preserve"> quindi</w:t>
+      </w:r>
+      <w:r>
+        <w:rPr>
+          <w:lang w:val="it-IT"/>
+        </w:rPr>
+        <w:t xml:space="preserve">, permette </w:t>
+      </w:r>
+      <w:r>
+        <w:rPr>
+          <w:lang w:val="it-IT"/>
+        </w:rPr>
+        <w:t xml:space="preserve">al server </w:t>
+      </w:r>
+      <w:r>
+        <w:rPr>
+          <w:lang w:val="it-IT"/>
+        </w:rPr>
+        <w:t>di effettuare le operazioni di scrittura in modalità atomica. Una volta ricevute le conferme da parte di tutti gli altri server,</w:t>
+      </w:r>
+      <w:r>
+        <w:rPr>
+          <w:lang w:val="it-IT"/>
+        </w:rPr>
+        <w:t xml:space="preserve"> il file temporaneo viene reso permanente e cancellata la vecchia versione, dopodiché il file</w:t>
+      </w:r>
+      <w:r>
+        <w:rPr>
+          <w:lang w:val="it-IT"/>
+        </w:rPr>
+        <w:t xml:space="preserve"> aggiornato</w:t>
+      </w:r>
+      <w:r>
+        <w:rPr>
+          <w:lang w:val="it-IT"/>
+        </w:rPr>
+        <w:t xml:space="preserve"> viene inviato a tutte le altre macchine, in modo da non avere incoerenze nel file system. </w:t>
       </w:r>
     </w:p>
     <w:p>
@@ -511,7 +789,19 @@
         <w:rPr>
           <w:lang w:val="it-IT"/>
         </w:rPr>
-        <w:t xml:space="preserve"> il server si occuperà semplicemente di cancellare ogni traccia del file temporaneo contenenti tutte le modifiche inserite fino a quel momento, dopodiché invia un messaggio di conferma di annullamento al client.</w:t>
+        <w:t xml:space="preserve"> il server si occuperà semplicemente di cancellare ogni traccia del file temporaneo contenenti tutte le modifiche inserite fino a quel momento, </w:t>
+      </w:r>
+      <w:r>
+        <w:rPr>
+          <w:lang w:val="it-IT"/>
+        </w:rPr>
+        <w:t>ed</w:t>
+      </w:r>
+      <w:r>
+        <w:rPr>
+          <w:lang w:val="it-IT"/>
+        </w:rPr>
+        <w:t xml:space="preserve"> invia un messaggio di conferma di annullamento al client.</w:t>
       </w:r>
     </w:p>
     <w:p>
@@ -538,20 +828,104 @@
         <w:rPr>
           <w:lang w:val="it-IT"/>
         </w:rPr>
-        <w:t>Nel momento in cui un server viene avviato, in primo luogo deve sincronizzare il contenuto del suo file system con quello delle macchine già presenti, in modo da rimanere in stato coerente e aggiornato.</w:t>
-      </w:r>
-    </w:p>
-    <w:p>
-      <w:pPr>
-        <w:rPr>
-          <w:lang w:val="it-IT"/>
-        </w:rPr>
-      </w:pPr>
-      <w:r>
-        <w:rPr>
-          <w:lang w:val="it-IT"/>
-        </w:rPr>
-        <w:t xml:space="preserve">Quindi, in primo luogo, il server appena avviato si mette in contatto con il primo server disponibile e richiede tutti i file presenti nel suo file system e li inserisce nella sua cartella locale. Si è deciso di operare questa strategia </w:t>
+        <w:t>Nel momento in cui un</w:t>
+      </w:r>
+      <w:r>
+        <w:rPr>
+          <w:lang w:val="it-IT"/>
+        </w:rPr>
+        <w:t xml:space="preserve"> server viene avviato, in prima istanza </w:t>
+      </w:r>
+      <w:r>
+        <w:rPr>
+          <w:lang w:val="it-IT"/>
+        </w:rPr>
+        <w:t>deve sincronizzare il contenuto del suo file system con quello delle macchine già presenti, in mod</w:t>
+      </w:r>
+      <w:r>
+        <w:rPr>
+          <w:lang w:val="it-IT"/>
+        </w:rPr>
+        <w:t>o che, dopo la fase di avvio, esso si trovi in uno</w:t>
+      </w:r>
+      <w:r>
+        <w:rPr>
+          <w:lang w:val="it-IT"/>
+        </w:rPr>
+        <w:t xml:space="preserve"> stato coerente e aggiornato.</w:t>
+      </w:r>
+      <w:r>
+        <w:rPr>
+          <w:lang w:val="it-IT"/>
+        </w:rPr>
+        <w:t xml:space="preserve"> </w:t>
+      </w:r>
+      <w:r>
+        <w:rPr>
+          <w:lang w:val="it-IT"/>
+        </w:rPr>
+        <w:t xml:space="preserve">Quindi, </w:t>
+      </w:r>
+      <w:r>
+        <w:rPr>
+          <w:lang w:val="it-IT"/>
+        </w:rPr>
+        <w:t xml:space="preserve">per prima cosa richiede al DNS gli indirizzi degli altri server e </w:t>
+      </w:r>
+      <w:r>
+        <w:rPr>
+          <w:lang w:val="it-IT"/>
+        </w:rPr>
+        <w:t xml:space="preserve">si mette in contatto con </w:t>
+      </w:r>
+      <w:r>
+        <w:rPr>
+          <w:lang w:val="it-IT"/>
+        </w:rPr>
+        <w:t>un altro server attivo al quale</w:t>
+      </w:r>
+      <w:r>
+        <w:rPr>
+          <w:lang w:val="it-IT"/>
+        </w:rPr>
+        <w:t xml:space="preserve"> richiede tutti i </w:t>
+      </w:r>
+      <w:r>
+        <w:rPr>
+          <w:lang w:val="it-IT"/>
+        </w:rPr>
+        <w:t>dati</w:t>
+      </w:r>
+      <w:r>
+        <w:rPr>
+          <w:lang w:val="it-IT"/>
+        </w:rPr>
+        <w:t xml:space="preserve"> presenti nel suo file system e li </w:t>
+      </w:r>
+      <w:r>
+        <w:rPr>
+          <w:lang w:val="it-IT"/>
+        </w:rPr>
+        <w:t>copia</w:t>
+      </w:r>
+      <w:r>
+        <w:rPr>
+          <w:lang w:val="it-IT"/>
+        </w:rPr>
+        <w:t xml:space="preserve"> nella sua cartella locale. </w:t>
+      </w:r>
+    </w:p>
+    <w:p>
+      <w:pPr>
+        <w:rPr>
+          <w:lang w:val="it-IT"/>
+        </w:rPr>
+      </w:pPr>
+      <w:r>
+        <w:rPr>
+          <w:lang w:val="it-IT"/>
+        </w:rPr>
+        <w:t xml:space="preserve">Si è deciso di operare questa strategia </w:t>
       </w:r>
       <w:proofErr w:type="spellStart"/>
       <w:r>
@@ -565,7 +939,31 @@
         <w:rPr>
           <w:lang w:val="it-IT"/>
         </w:rPr>
-        <w:t xml:space="preserve"> nonostante possa diventare oneroso con grandi quantità di file, questo tipo di operazione avviene solo una volta, durante l'esecuzione dei processi avverranno solo degli aggiornamenti e questo giustifica l'onere iniziale del tras</w:t>
+        <w:t xml:space="preserve"> nonostante possa diventare oneroso con grandi quantità di file, questo tipo di o</w:t>
+      </w:r>
+      <w:r>
+        <w:rPr>
+          <w:lang w:val="it-IT"/>
+        </w:rPr>
+        <w:t>perazione avviene solo nella fase di avvio</w:t>
+      </w:r>
+      <w:r>
+        <w:rPr>
+          <w:lang w:val="it-IT"/>
+        </w:rPr>
+        <w:t>,</w:t>
+      </w:r>
+      <w:r>
+        <w:rPr>
+          <w:lang w:val="it-IT"/>
+        </w:rPr>
+        <w:t xml:space="preserve"> durante</w:t>
+      </w:r>
+      <w:r>
+        <w:rPr>
+          <w:lang w:val="it-IT"/>
+        </w:rPr>
+        <w:t xml:space="preserve"> l'esecuzione dei processi avverranno solo degli aggiornamenti e questo giustifica l'onere iniziale del tras</w:t>
       </w:r>
       <w:r>
         <w:rPr>
@@ -579,6 +977,12 @@
         </w:rPr>
         <w:t>erimento dei vari file.</w:t>
       </w:r>
+      <w:r>
+        <w:rPr>
+          <w:lang w:val="it-IT"/>
+        </w:rPr>
+        <w:t xml:space="preserve"> In alternativa, per ottimizzare questo processo, il server avrebbe dovuto richiedere agli altri server solo gli aggiornamenti dei file effettivamente modificati rispetto a quelli presenti nel proprio file system locale, durante il periodo di inattività.</w:t>
+      </w:r>
     </w:p>
     <w:p>
       <w:pPr>
@@ -618,7 +1022,6 @@
         <w:rPr>
           <w:lang w:val="it-IT"/>
         </w:rPr>
-        <w:lastRenderedPageBreak/>
         <w:t>Funzionamento client</w:t>
       </w:r>
     </w:p>
@@ -632,8 +1035,39 @@
         <w:rPr>
           <w:lang w:val="it-IT"/>
         </w:rPr>
-        <w:t xml:space="preserve">Il client, una volta avviato, contatta in primo luogo il DNS centrale, che si occupa di smistare le varie richieste secondo un algoritmo di tipo round </w:t>
-      </w:r>
+        <w:t>Il client, una volta avviato, contatta il DNS, che si occupa di smistare le varie richieste</w:t>
+      </w:r>
+      <w:r>
+        <w:rPr>
+          <w:lang w:val="it-IT"/>
+        </w:rPr>
+        <w:t xml:space="preserve"> </w:t>
+      </w:r>
+      <w:r>
+        <w:rPr>
+          <w:lang w:val="it-IT"/>
+        </w:rPr>
+        <w:t>ai vari server disponibili</w:t>
+      </w:r>
+      <w:r>
+        <w:rPr>
+          <w:lang w:val="it-IT"/>
+        </w:rPr>
+        <w:t>,</w:t>
+      </w:r>
+      <w:r>
+        <w:rPr>
+          <w:lang w:val="it-IT"/>
+        </w:rPr>
+        <w:t xml:space="preserve"> </w:t>
+      </w:r>
+      <w:r>
+        <w:rPr>
+          <w:lang w:val="it-IT"/>
+        </w:rPr>
+        <w:t xml:space="preserve">in base all’algoritmo di tipo round </w:t>
+      </w:r>
+      <w:commentRangeStart w:id="4"/>
       <w:proofErr w:type="spellStart"/>
       <w:r>
         <w:rPr>
@@ -641,25 +1075,64 @@
         </w:rPr>
         <w:t>robin</w:t>
       </w:r>
-      <w:proofErr w:type="spellEnd"/>
-      <w:r>
-        <w:rPr>
-          <w:lang w:val="it-IT"/>
-        </w:rPr>
-        <w:t xml:space="preserve">, ai vari server disponibili. La funzione del DNS consiste semplicemente nel fornire l'indirizzo e la porta del server remoto da contattare, quindi il client inoltrerà una nuova richiesta di connessione al server indicato dal DNS. Può accadere però che il server non sia disponibile, per questo motivo è stato settato un tempo di timeout per connettersi al server. Se questo timeout scade il client provvede a fare una nuova richiesta al DNS. </w:t>
-      </w:r>
-    </w:p>
-    <w:p>
-      <w:pPr>
-        <w:rPr>
-          <w:lang w:val="it-IT"/>
-        </w:rPr>
-      </w:pPr>
-      <w:r>
-        <w:rPr>
-          <w:lang w:val="it-IT"/>
-        </w:rPr>
-        <w:t>Una volta connesso ad un server disponibile, questi permetterà di effettuare diversi tipi di operazione. Il client può chiedere di visualizzare la lista dei file presenti nella macchina remota, di visualizzare o modificare un file ed infine può richiedere di uscire dall'applicazione.</w:t>
+      <w:commentRangeEnd w:id="4"/>
+      <w:proofErr w:type="spellEnd"/>
+      <w:r>
+        <w:rPr>
+          <w:rStyle w:val="Rimandocommento"/>
+        </w:rPr>
+        <w:commentReference w:id="4"/>
+      </w:r>
+      <w:r>
+        <w:rPr>
+          <w:lang w:val="it-IT"/>
+        </w:rPr>
+        <w:t xml:space="preserve">. La funzione del DNS consiste semplicemente nel fornire l'indirizzo e la porta del server remoto da contattare, quindi il client inoltrerà una nuova richiesta di connessione al server indicato dal DNS. Può accadere però che il server non sia disponibile, per questo motivo è stato settato un tempo di timeout per connettersi al server. Se questo timeout scade il client provvede a fare una nuova richiesta al DNS. </w:t>
+      </w:r>
+    </w:p>
+    <w:p>
+      <w:pPr>
+        <w:rPr>
+          <w:lang w:val="it-IT"/>
+        </w:rPr>
+      </w:pPr>
+      <w:r>
+        <w:rPr>
+          <w:lang w:val="it-IT"/>
+        </w:rPr>
+        <w:t xml:space="preserve">Una volta connesso </w:t>
+      </w:r>
+      <w:r>
+        <w:rPr>
+          <w:lang w:val="it-IT"/>
+        </w:rPr>
+        <w:t>ad un server disponibile, questo</w:t>
+      </w:r>
+      <w:r>
+        <w:rPr>
+          <w:lang w:val="it-IT"/>
+        </w:rPr>
+        <w:t xml:space="preserve"> permetterà di effettuare diversi tipi di operazione. Il client può chiedere di visualizzare la lista dei file presenti nella macchina </w:t>
+      </w:r>
+      <w:commentRangeStart w:id="5"/>
+      <w:r>
+        <w:rPr>
+          <w:lang w:val="it-IT"/>
+        </w:rPr>
+        <w:t>remota</w:t>
+      </w:r>
+      <w:commentRangeEnd w:id="5"/>
+      <w:r>
+        <w:rPr>
+          <w:rStyle w:val="Rimandocommento"/>
+        </w:rPr>
+        <w:commentReference w:id="5"/>
+      </w:r>
+      <w:r>
+        <w:rPr>
+          <w:lang w:val="it-IT"/>
+        </w:rPr>
+        <w:t>, di visualizzare o modificare un file ed infine può richiedere di uscire dall'applicazione.</w:t>
       </w:r>
     </w:p>
     <w:sectPr>
@@ -670,6 +1143,190 @@
     </w:sectPr>
   </w:body>
 </w:document>
+</file>
+
+<file path=word/comments.xml><?xml version="1.0" encoding="utf-8"?>
+<w:comments xmlns:ve="http://schemas.openxmlformats.org/markup-compatibility/2006" xmlns:o="urn:schemas-microsoft-com:office:office" xmlns:r="http://schemas.openxmlformats.org/officeDocument/2006/relationships" xmlns:m="http://schemas.openxmlformats.org/officeDocument/2006/math" xmlns:v="urn:schemas-microsoft-com:vml" xmlns:wp="http://schemas.openxmlformats.org/drawingml/2006/wordprocessingDrawing" xmlns:w10="urn:schemas-microsoft-com:office:word" xmlns:w="http://schemas.openxmlformats.org/wordprocessingml/2006/main" xmlns:wne="http://schemas.microsoft.com/office/word/2006/wordml">
+  <w:comment w:id="0" w:author="Aenima" w:date="2010-09-10T10:21:00Z" w:initials="A">
+    <w:p>
+      <w:pPr>
+        <w:pStyle w:val="Testocommento"/>
+      </w:pPr>
+      <w:r>
+        <w:rPr>
+          <w:rStyle w:val="Rimandocommento"/>
+        </w:rPr>
+        <w:annotationRef/>
+      </w:r>
+      <w:proofErr w:type="spellStart"/>
+      <w:r>
+        <w:t>brutto</w:t>
+      </w:r>
+      <w:proofErr w:type="spellEnd"/>
+    </w:p>
+  </w:comment>
+  <w:comment w:id="1" w:author="Aenima" w:date="2010-09-10T10:36:00Z" w:initials="A">
+    <w:p>
+      <w:pPr>
+        <w:pStyle w:val="Testocommento"/>
+        <w:rPr>
+          <w:lang w:val="it-IT"/>
+        </w:rPr>
+      </w:pPr>
+      <w:r>
+        <w:rPr>
+          <w:rStyle w:val="Rimandocommento"/>
+        </w:rPr>
+        <w:annotationRef/>
+      </w:r>
+      <w:r>
+        <w:rPr>
+          <w:lang w:val="it-IT"/>
+        </w:rPr>
+        <w:t>motivare per bene la cagata che abbiamo fatto.</w:t>
+      </w:r>
+    </w:p>
+    <w:p>
+      <w:pPr>
+        <w:pStyle w:val="Testocommento"/>
+        <w:rPr>
+          <w:lang w:val="it-IT"/>
+        </w:rPr>
+      </w:pPr>
+      <w:r>
+        <w:rPr>
+          <w:lang w:val="it-IT"/>
+        </w:rPr>
+        <w:t>Nascondere latenze di comunicazione</w:t>
+      </w:r>
+    </w:p>
+  </w:comment>
+  <w:comment w:id="2" w:author="Aenima" w:date="2010-09-10T10:40:00Z" w:initials="A">
+    <w:p>
+      <w:pPr>
+        <w:pStyle w:val="Testocommento"/>
+      </w:pPr>
+      <w:r>
+        <w:rPr>
+          <w:rStyle w:val="Rimandocommento"/>
+        </w:rPr>
+        <w:annotationRef/>
+      </w:r>
+      <w:proofErr w:type="spellStart"/>
+      <w:r>
+        <w:t>Controllare</w:t>
+      </w:r>
+      <w:proofErr w:type="spellEnd"/>
+      <w:r>
+        <w:t xml:space="preserve"> </w:t>
+      </w:r>
+      <w:proofErr w:type="spellStart"/>
+      <w:r>
+        <w:t>l’altro</w:t>
+      </w:r>
+      <w:proofErr w:type="spellEnd"/>
+      <w:r>
+        <w:t xml:space="preserve"> </w:t>
+      </w:r>
+      <w:proofErr w:type="spellStart"/>
+      <w:r>
+        <w:t>capitolo</w:t>
+      </w:r>
+      <w:proofErr w:type="spellEnd"/>
+    </w:p>
+  </w:comment>
+  <w:comment w:id="3" w:author="Aenima" w:date="2010-09-10T10:45:00Z" w:initials="A">
+    <w:p>
+      <w:pPr>
+        <w:pStyle w:val="Testocommento"/>
+        <w:rPr>
+          <w:lang w:val="it-IT"/>
+        </w:rPr>
+      </w:pPr>
+      <w:r>
+        <w:rPr>
+          <w:rStyle w:val="Rimandocommento"/>
+        </w:rPr>
+        <w:annotationRef/>
+      </w:r>
+      <w:r>
+        <w:rPr>
+          <w:lang w:val="it-IT"/>
+        </w:rPr>
+        <w:t>(da controllare)</w:t>
+      </w:r>
+      <w:r>
+        <w:rPr>
+          <w:lang w:val="it-IT"/>
+        </w:rPr>
+        <w:t>eventuale riferimento al capitolo pacca</w:t>
+      </w:r>
+    </w:p>
+  </w:comment>
+  <w:comment w:id="4" w:author="Aenima" w:date="2010-09-10T11:14:00Z" w:initials="A">
+    <w:p>
+      <w:pPr>
+        <w:pStyle w:val="Testocommento"/>
+      </w:pPr>
+      <w:r>
+        <w:rPr>
+          <w:rStyle w:val="Rimandocommento"/>
+        </w:rPr>
+        <w:annotationRef/>
+      </w:r>
+      <w:proofErr w:type="spellStart"/>
+      <w:r>
+        <w:t>Eventualmente</w:t>
+      </w:r>
+      <w:proofErr w:type="spellEnd"/>
+      <w:r>
+        <w:t xml:space="preserve"> </w:t>
+      </w:r>
+      <w:proofErr w:type="spellStart"/>
+      <w:r>
+        <w:t>motivare</w:t>
+      </w:r>
+      <w:proofErr w:type="spellEnd"/>
+      <w:r>
+        <w:t xml:space="preserve"> </w:t>
+      </w:r>
+      <w:proofErr w:type="spellStart"/>
+      <w:r>
+        <w:t>controllare</w:t>
+      </w:r>
+      <w:proofErr w:type="spellEnd"/>
+      <w:r>
+        <w:t xml:space="preserve"> </w:t>
+      </w:r>
+      <w:proofErr w:type="spellStart"/>
+      <w:r>
+        <w:t>vienna</w:t>
+      </w:r>
+      <w:proofErr w:type="spellEnd"/>
+    </w:p>
+  </w:comment>
+  <w:comment w:id="5" w:author="Aenima" w:date="2010-09-10T11:14:00Z" w:initials="A">
+    <w:p>
+      <w:pPr>
+        <w:pStyle w:val="Testocommento"/>
+      </w:pPr>
+      <w:r>
+        <w:rPr>
+          <w:rStyle w:val="Rimandocommento"/>
+        </w:rPr>
+        <w:annotationRef/>
+      </w:r>
+      <w:proofErr w:type="spellStart"/>
+      <w:r>
+        <w:t>Specificare</w:t>
+      </w:r>
+      <w:proofErr w:type="spellEnd"/>
+      <w:r>
+        <w:t xml:space="preserve"> per bene</w:t>
+      </w:r>
+    </w:p>
+  </w:comment>
+</w:comments>
 </file>
 
 <file path=word/styles.xml><?xml version="1.0" encoding="utf-8"?>
@@ -940,6 +1597,102 @@
       <w:color w:val="365F91" w:themeColor="accent1" w:themeShade="BF"/>
       <w:sz w:val="28"/>
       <w:szCs w:val="28"/>
+    </w:rPr>
+  </w:style>
+  <w:style w:type="character" w:styleId="Rimandocommento">
+    <w:name w:val="annotation reference"/>
+    <w:basedOn w:val="Carpredefinitoparagrafo"/>
+    <w:uiPriority w:val="99"/>
+    <w:semiHidden/>
+    <w:unhideWhenUsed/>
+    <w:rsid w:val="00DB017A"/>
+    <w:rPr>
+      <w:sz w:val="16"/>
+      <w:szCs w:val="16"/>
+    </w:rPr>
+  </w:style>
+  <w:style w:type="paragraph" w:styleId="Testocommento">
+    <w:name w:val="annotation text"/>
+    <w:basedOn w:val="Normale"/>
+    <w:link w:val="TestocommentoCarattere"/>
+    <w:uiPriority w:val="99"/>
+    <w:semiHidden/>
+    <w:unhideWhenUsed/>
+    <w:rsid w:val="00DB017A"/>
+    <w:pPr>
+      <w:spacing w:line="240" w:lineRule="auto"/>
+    </w:pPr>
+    <w:rPr>
+      <w:sz w:val="20"/>
+      <w:szCs w:val="20"/>
+    </w:rPr>
+  </w:style>
+  <w:style w:type="character" w:customStyle="1" w:styleId="TestocommentoCarattere">
+    <w:name w:val="Testo commento Carattere"/>
+    <w:basedOn w:val="Carpredefinitoparagrafo"/>
+    <w:link w:val="Testocommento"/>
+    <w:uiPriority w:val="99"/>
+    <w:semiHidden/>
+    <w:rsid w:val="00DB017A"/>
+    <w:rPr>
+      <w:sz w:val="20"/>
+      <w:szCs w:val="20"/>
+    </w:rPr>
+  </w:style>
+  <w:style w:type="paragraph" w:styleId="Soggettocommento">
+    <w:name w:val="annotation subject"/>
+    <w:basedOn w:val="Testocommento"/>
+    <w:next w:val="Testocommento"/>
+    <w:link w:val="SoggettocommentoCarattere"/>
+    <w:uiPriority w:val="99"/>
+    <w:semiHidden/>
+    <w:unhideWhenUsed/>
+    <w:rsid w:val="00DB017A"/>
+    <w:rPr>
+      <w:b/>
+      <w:bCs/>
+    </w:rPr>
+  </w:style>
+  <w:style w:type="character" w:customStyle="1" w:styleId="SoggettocommentoCarattere">
+    <w:name w:val="Soggetto commento Carattere"/>
+    <w:basedOn w:val="TestocommentoCarattere"/>
+    <w:link w:val="Soggettocommento"/>
+    <w:uiPriority w:val="99"/>
+    <w:semiHidden/>
+    <w:rsid w:val="00DB017A"/>
+    <w:rPr>
+      <w:b/>
+      <w:bCs/>
+    </w:rPr>
+  </w:style>
+  <w:style w:type="paragraph" w:styleId="Testofumetto">
+    <w:name w:val="Balloon Text"/>
+    <w:basedOn w:val="Normale"/>
+    <w:link w:val="TestofumettoCarattere"/>
+    <w:uiPriority w:val="99"/>
+    <w:semiHidden/>
+    <w:unhideWhenUsed/>
+    <w:rsid w:val="00DB017A"/>
+    <w:pPr>
+      <w:spacing w:after="0" w:line="240" w:lineRule="auto"/>
+    </w:pPr>
+    <w:rPr>
+      <w:rFonts w:ascii="Tahoma" w:hAnsi="Tahoma" w:cs="Tahoma"/>
+      <w:sz w:val="16"/>
+      <w:szCs w:val="16"/>
+    </w:rPr>
+  </w:style>
+  <w:style w:type="character" w:customStyle="1" w:styleId="TestofumettoCarattere">
+    <w:name w:val="Testo fumetto Carattere"/>
+    <w:basedOn w:val="Carpredefinitoparagrafo"/>
+    <w:link w:val="Testofumetto"/>
+    <w:uiPriority w:val="99"/>
+    <w:semiHidden/>
+    <w:rsid w:val="00DB017A"/>
+    <w:rPr>
+      <w:rFonts w:ascii="Tahoma" w:hAnsi="Tahoma" w:cs="Tahoma"/>
+      <w:sz w:val="16"/>
+      <w:szCs w:val="16"/>
     </w:rPr>
   </w:style>
 </w:styles>
@@ -1226,4 +1979,16 @@
   <a:objectDefaults/>
   <a:extraClrSchemeLst/>
 </a:theme>
+</file>
+
+<file path=customXml/item1.xml><?xml version="1.0" encoding="utf-8"?>
+<b:Sources xmlns:b="http://schemas.openxmlformats.org/officeDocument/2006/bibliography" xmlns="http://schemas.openxmlformats.org/officeDocument/2006/bibliography" SelectedStyle="\APA.XSL" StyleName="APA"/>
+</file>
+
+<file path=customXml/itemProps1.xml><?xml version="1.0" encoding="utf-8"?>
+<ds:datastoreItem xmlns:ds="http://schemas.openxmlformats.org/officeDocument/2006/customXml" ds:itemID="{F2A043D8-6F42-4C0C-A975-7C424AAF649C}">
+  <ds:schemaRefs>
+    <ds:schemaRef ds:uri="http://schemas.openxmlformats.org/officeDocument/2006/bibliography"/>
+  </ds:schemaRefs>
+</ds:datastoreItem>
 </file>
</xml_diff>